<commit_message>
week 5 day 3
</commit_message>
<xml_diff>
--- a/Week 5/Apache Airflow Installation.docx
+++ b/Week 5/Apache Airflow Installation.docx
@@ -312,8 +312,14 @@
           <w:ilvl w:val="0"/>
           <w:numId w:val="1"/>
         </w:numPr>
-      </w:pPr>
-      <w:r>
+        <w:rPr>
+          <w:strike/>
+        </w:rPr>
+      </w:pPr>
+      <w:r>
+        <w:rPr>
+          <w:strike/>
+        </w:rPr>
         <w:t>Kubernetes: 1.16.9, 1.17.5, 1.18.6</w:t>
       </w:r>
     </w:p>

</xml_diff>